<commit_message>
Interactive Analysis of potential coalitions
</commit_message>
<xml_diff>
--- a/u11/Core features.docx
+++ b/u11/Core features.docx
@@ -9,14 +9,14 @@
           <w:lang w:val="en-GB"/>
         </w:rPr>
       </w:pPr>
-      <w:r>
-        <w:rPr>
-          <w:lang w:val="en-GB"/>
-        </w:rPr>
-        <w:t>Core features</w:t>
-      </w:r>
       <w:bookmarkStart w:id="0" w:name="_GoBack"/>
       <w:bookmarkEnd w:id="0"/>
+      <w:r>
+        <w:rPr>
+          <w:lang w:val="en-GB"/>
+        </w:rPr>
+        <w:t>Core features</w:t>
+      </w:r>
     </w:p>
     <w:p>
       <w:pPr>
@@ -536,13 +536,7 @@
         <w:rPr>
           <w:lang w:val="en-GB"/>
         </w:rPr>
-        <w:t>Partially</w:t>
-      </w:r>
-      <w:r>
-        <w:rPr>
-          <w:lang w:val="en-GB"/>
-        </w:rPr>
-        <w:t xml:space="preserve"> following the W3Cs Web C</w:t>
+        <w:t>Partially following the W3Cs Web C</w:t>
       </w:r>
       <w:r>
         <w:rPr>
@@ -603,6 +597,20 @@
           <w:lang w:val="en-GB"/>
         </w:rPr>
         <w:t>Scalable by user preferences (by using relative units only)</w:t>
+      </w:r>
+    </w:p>
+    <w:p>
+      <w:pPr>
+        <w:pStyle w:val="berschrift1"/>
+        <w:rPr>
+          <w:lang w:val="en-GB"/>
+        </w:rPr>
+      </w:pPr>
+      <w:r>
+        <w:rPr>
+          <w:lang w:val="en-GB"/>
+        </w:rPr>
+        <w:t>Interactive analysis of potential coalitions</w:t>
       </w:r>
     </w:p>
     <w:sectPr>
@@ -652,6 +660,7 @@
         <w:docPartUnique/>
       </w:docPartObj>
     </w:sdtPr>
+    <w:sdtEndPr/>
     <w:sdtContent>
       <w:sdt>
         <w:sdtPr>
@@ -661,6 +670,7 @@
             <w:docPartUnique/>
           </w:docPartObj>
         </w:sdtPr>
+        <w:sdtEndPr/>
         <w:sdtContent>
           <w:p>
             <w:pPr>
@@ -1916,7 +1926,7 @@
 </file>
 
 <file path=customXml/itemProps1.xml><?xml version="1.0" encoding="utf-8"?>
-<ds:datastoreItem xmlns:ds="http://schemas.openxmlformats.org/officeDocument/2006/customXml" ds:itemID="{71A50B0A-93F4-4822-A60B-681593E654D9}">
+<ds:datastoreItem xmlns:ds="http://schemas.openxmlformats.org/officeDocument/2006/customXml" ds:itemID="{BCD1AE3A-E268-4524-A226-F5F7232D1AE4}">
   <ds:schemaRefs>
     <ds:schemaRef ds:uri="http://schemas.openxmlformats.org/officeDocument/2006/bibliography"/>
   </ds:schemaRefs>

</xml_diff>